<commit_message>
Alteração Use case ADM05
</commit_message>
<xml_diff>
--- a/04.Especificação de Use Case/07.Use case EMP006 - EDITAR PRODUTO/Especificação.docx
+++ b/04.Especificação de Use Case/07.Use case EMP006 - EDITAR PRODUTO/Especificação.docx
@@ -1,6 +1,6 @@
 
 <file path=word/document.xml><?xml version="1.0" encoding="utf-8"?>
-<w:document xmlns:wpc="http://schemas.microsoft.com/office/word/2010/wordprocessingCanvas" xmlns:mc="http://schemas.openxmlformats.org/markup-compatibility/2006" xmlns:o="urn:schemas-microsoft-com:office:office" xmlns:r="http://schemas.openxmlformats.org/officeDocument/2006/relationships" xmlns:m="http://schemas.openxmlformats.org/officeDocument/2006/math" xmlns:v="urn:schemas-microsoft-com:vml" xmlns:wp14="http://schemas.microsoft.com/office/word/2010/wordprocessingDrawing" xmlns:wp="http://schemas.openxmlformats.org/drawingml/2006/wordprocessingDrawing" xmlns:w10="urn:schemas-microsoft-com:office:word" xmlns:w="http://schemas.openxmlformats.org/wordprocessingml/2006/main" xmlns:w14="http://schemas.microsoft.com/office/word/2010/wordml" xmlns:w15="http://schemas.microsoft.com/office/word/2012/wordml" xmlns:wpg="http://schemas.microsoft.com/office/word/2010/wordprocessingGroup" xmlns:wpi="http://schemas.microsoft.com/office/word/2010/wordprocessingInk" xmlns:wne="http://schemas.microsoft.com/office/word/2006/wordml" xmlns:wps="http://schemas.microsoft.com/office/word/2010/wordprocessingShape" mc:Ignorable="w14 w15 wp14">
+<w:document xmlns:wpc="http://schemas.microsoft.com/office/word/2010/wordprocessingCanvas" xmlns:cx="http://schemas.microsoft.com/office/drawing/2014/chartex" xmlns:cx1="http://schemas.microsoft.com/office/drawing/2015/9/8/chartex" xmlns:cx2="http://schemas.microsoft.com/office/drawing/2015/10/21/chartex" xmlns:cx3="http://schemas.microsoft.com/office/drawing/2016/5/9/chartex" xmlns:cx4="http://schemas.microsoft.com/office/drawing/2016/5/10/chartex" xmlns:cx5="http://schemas.microsoft.com/office/drawing/2016/5/11/chartex" xmlns:cx6="http://schemas.microsoft.com/office/drawing/2016/5/12/chartex" xmlns:cx7="http://schemas.microsoft.com/office/drawing/2016/5/13/chartex" xmlns:cx8="http://schemas.microsoft.com/office/drawing/2016/5/14/chartex" xmlns:mc="http://schemas.openxmlformats.org/markup-compatibility/2006" xmlns:aink="http://schemas.microsoft.com/office/drawing/2016/ink" xmlns:am3d="http://schemas.microsoft.com/office/drawing/2017/model3d" xmlns:o="urn:schemas-microsoft-com:office:office" xmlns:r="http://schemas.openxmlformats.org/officeDocument/2006/relationships" xmlns:m="http://schemas.openxmlformats.org/officeDocument/2006/math" xmlns:v="urn:schemas-microsoft-com:vml" xmlns:wp14="http://schemas.microsoft.com/office/word/2010/wordprocessingDrawing" xmlns:wp="http://schemas.openxmlformats.org/drawingml/2006/wordprocessingDrawing" xmlns:w10="urn:schemas-microsoft-com:office:word" xmlns:w="http://schemas.openxmlformats.org/wordprocessingml/2006/main" xmlns:w14="http://schemas.microsoft.com/office/word/2010/wordml" xmlns:w15="http://schemas.microsoft.com/office/word/2012/wordml" xmlns:w16cid="http://schemas.microsoft.com/office/word/2016/wordml/cid" xmlns:w16se="http://schemas.microsoft.com/office/word/2015/wordml/symex" xmlns:wpg="http://schemas.microsoft.com/office/word/2010/wordprocessingGroup" xmlns:wpi="http://schemas.microsoft.com/office/word/2010/wordprocessingInk" xmlns:wne="http://schemas.microsoft.com/office/word/2006/wordml" xmlns:wps="http://schemas.microsoft.com/office/word/2010/wordprocessingShape" mc:Ignorable="w14 w15 w16se w16cid wp14">
   <w:body>
     <w:p>
       <w:pPr>
@@ -17,6 +17,17 @@
         </w:rPr>
         <w:t>Especificação de Requisitos</w:t>
       </w:r>
+    </w:p>
+    <w:p>
+      <w:pPr>
+        <w:jc w:val="center"/>
+        <w:rPr>
+          <w:b/>
+          <w:sz w:val="28"/>
+        </w:rPr>
+      </w:pPr>
+      <w:bookmarkStart w:id="0" w:name="_GoBack"/>
+      <w:bookmarkEnd w:id="0"/>
     </w:p>
     <w:tbl>
       <w:tblPr>
@@ -75,15 +86,7 @@
               <w:t>Amanda,</w:t>
             </w:r>
             <w:r>
-              <w:t xml:space="preserve"> Edna e </w:t>
-            </w:r>
-            <w:proofErr w:type="spellStart"/>
-            <w:r>
-              <w:t>Layla</w:t>
-            </w:r>
-            <w:proofErr w:type="spellEnd"/>
-            <w:r>
-              <w:t xml:space="preserve">                                               </w:t>
+              <w:t xml:space="preserve"> Edna e Layla                                               </w:t>
             </w:r>
             <w:r>
               <w:rPr>
@@ -131,10 +134,7 @@
               <w:t xml:space="preserve">Data de Criação: </w:t>
             </w:r>
             <w:r>
-              <w:t>01/09</w:t>
-            </w:r>
-            <w:r>
-              <w:t>/2017</w:t>
+              <w:t>01/09/2017</w:t>
             </w:r>
           </w:p>
         </w:tc>
@@ -511,8 +511,6 @@
             <w:r>
               <w:t>O sistema detecta c</w:t>
             </w:r>
-            <w:bookmarkStart w:id="0" w:name="_GoBack"/>
-            <w:bookmarkEnd w:id="0"/>
             <w:r>
               <w:t>ampos vazios.</w:t>
             </w:r>
@@ -607,7 +605,7 @@
 </file>
 
 <file path=word/endnotes.xml><?xml version="1.0" encoding="utf-8"?>
-<w:endnotes xmlns:wpc="http://schemas.microsoft.com/office/word/2010/wordprocessingCanvas" xmlns:mc="http://schemas.openxmlformats.org/markup-compatibility/2006" xmlns:o="urn:schemas-microsoft-com:office:office" xmlns:r="http://schemas.openxmlformats.org/officeDocument/2006/relationships" xmlns:m="http://schemas.openxmlformats.org/officeDocument/2006/math" xmlns:v="urn:schemas-microsoft-com:vml" xmlns:wp14="http://schemas.microsoft.com/office/word/2010/wordprocessingDrawing" xmlns:wp="http://schemas.openxmlformats.org/drawingml/2006/wordprocessingDrawing" xmlns:w10="urn:schemas-microsoft-com:office:word" xmlns:w="http://schemas.openxmlformats.org/wordprocessingml/2006/main" xmlns:w14="http://schemas.microsoft.com/office/word/2010/wordml" xmlns:w15="http://schemas.microsoft.com/office/word/2012/wordml" xmlns:wpg="http://schemas.microsoft.com/office/word/2010/wordprocessingGroup" xmlns:wpi="http://schemas.microsoft.com/office/word/2010/wordprocessingInk" xmlns:wne="http://schemas.microsoft.com/office/word/2006/wordml" xmlns:wps="http://schemas.microsoft.com/office/word/2010/wordprocessingShape" mc:Ignorable="w14 w15 wp14">
+<w:endnotes xmlns:wpc="http://schemas.microsoft.com/office/word/2010/wordprocessingCanvas" xmlns:cx="http://schemas.microsoft.com/office/drawing/2014/chartex" xmlns:cx1="http://schemas.microsoft.com/office/drawing/2015/9/8/chartex" xmlns:cx2="http://schemas.microsoft.com/office/drawing/2015/10/21/chartex" xmlns:cx3="http://schemas.microsoft.com/office/drawing/2016/5/9/chartex" xmlns:cx4="http://schemas.microsoft.com/office/drawing/2016/5/10/chartex" xmlns:cx5="http://schemas.microsoft.com/office/drawing/2016/5/11/chartex" xmlns:cx6="http://schemas.microsoft.com/office/drawing/2016/5/12/chartex" xmlns:cx7="http://schemas.microsoft.com/office/drawing/2016/5/13/chartex" xmlns:cx8="http://schemas.microsoft.com/office/drawing/2016/5/14/chartex" xmlns:mc="http://schemas.openxmlformats.org/markup-compatibility/2006" xmlns:aink="http://schemas.microsoft.com/office/drawing/2016/ink" xmlns:am3d="http://schemas.microsoft.com/office/drawing/2017/model3d" xmlns:o="urn:schemas-microsoft-com:office:office" xmlns:r="http://schemas.openxmlformats.org/officeDocument/2006/relationships" xmlns:m="http://schemas.openxmlformats.org/officeDocument/2006/math" xmlns:v="urn:schemas-microsoft-com:vml" xmlns:wp14="http://schemas.microsoft.com/office/word/2010/wordprocessingDrawing" xmlns:wp="http://schemas.openxmlformats.org/drawingml/2006/wordprocessingDrawing" xmlns:w10="urn:schemas-microsoft-com:office:word" xmlns:w="http://schemas.openxmlformats.org/wordprocessingml/2006/main" xmlns:w14="http://schemas.microsoft.com/office/word/2010/wordml" xmlns:w15="http://schemas.microsoft.com/office/word/2012/wordml" xmlns:w16cid="http://schemas.microsoft.com/office/word/2016/wordml/cid" xmlns:w16se="http://schemas.microsoft.com/office/word/2015/wordml/symex" xmlns:wpg="http://schemas.microsoft.com/office/word/2010/wordprocessingGroup" xmlns:wpi="http://schemas.microsoft.com/office/word/2010/wordprocessingInk" xmlns:wne="http://schemas.microsoft.com/office/word/2006/wordml" xmlns:wps="http://schemas.microsoft.com/office/word/2010/wordprocessingShape" mc:Ignorable="w14 w15 w16se w16cid wp14">
   <w:endnote w:type="separator" w:id="-1">
     <w:p>
       <w:pPr>
@@ -632,7 +630,7 @@
 </file>
 
 <file path=word/footnotes.xml><?xml version="1.0" encoding="utf-8"?>
-<w:footnotes xmlns:wpc="http://schemas.microsoft.com/office/word/2010/wordprocessingCanvas" xmlns:mc="http://schemas.openxmlformats.org/markup-compatibility/2006" xmlns:o="urn:schemas-microsoft-com:office:office" xmlns:r="http://schemas.openxmlformats.org/officeDocument/2006/relationships" xmlns:m="http://schemas.openxmlformats.org/officeDocument/2006/math" xmlns:v="urn:schemas-microsoft-com:vml" xmlns:wp14="http://schemas.microsoft.com/office/word/2010/wordprocessingDrawing" xmlns:wp="http://schemas.openxmlformats.org/drawingml/2006/wordprocessingDrawing" xmlns:w10="urn:schemas-microsoft-com:office:word" xmlns:w="http://schemas.openxmlformats.org/wordprocessingml/2006/main" xmlns:w14="http://schemas.microsoft.com/office/word/2010/wordml" xmlns:w15="http://schemas.microsoft.com/office/word/2012/wordml" xmlns:wpg="http://schemas.microsoft.com/office/word/2010/wordprocessingGroup" xmlns:wpi="http://schemas.microsoft.com/office/word/2010/wordprocessingInk" xmlns:wne="http://schemas.microsoft.com/office/word/2006/wordml" xmlns:wps="http://schemas.microsoft.com/office/word/2010/wordprocessingShape" mc:Ignorable="w14 w15 wp14">
+<w:footnotes xmlns:wpc="http://schemas.microsoft.com/office/word/2010/wordprocessingCanvas" xmlns:cx="http://schemas.microsoft.com/office/drawing/2014/chartex" xmlns:cx1="http://schemas.microsoft.com/office/drawing/2015/9/8/chartex" xmlns:cx2="http://schemas.microsoft.com/office/drawing/2015/10/21/chartex" xmlns:cx3="http://schemas.microsoft.com/office/drawing/2016/5/9/chartex" xmlns:cx4="http://schemas.microsoft.com/office/drawing/2016/5/10/chartex" xmlns:cx5="http://schemas.microsoft.com/office/drawing/2016/5/11/chartex" xmlns:cx6="http://schemas.microsoft.com/office/drawing/2016/5/12/chartex" xmlns:cx7="http://schemas.microsoft.com/office/drawing/2016/5/13/chartex" xmlns:cx8="http://schemas.microsoft.com/office/drawing/2016/5/14/chartex" xmlns:mc="http://schemas.openxmlformats.org/markup-compatibility/2006" xmlns:aink="http://schemas.microsoft.com/office/drawing/2016/ink" xmlns:am3d="http://schemas.microsoft.com/office/drawing/2017/model3d" xmlns:o="urn:schemas-microsoft-com:office:office" xmlns:r="http://schemas.openxmlformats.org/officeDocument/2006/relationships" xmlns:m="http://schemas.openxmlformats.org/officeDocument/2006/math" xmlns:v="urn:schemas-microsoft-com:vml" xmlns:wp14="http://schemas.microsoft.com/office/word/2010/wordprocessingDrawing" xmlns:wp="http://schemas.openxmlformats.org/drawingml/2006/wordprocessingDrawing" xmlns:w10="urn:schemas-microsoft-com:office:word" xmlns:w="http://schemas.openxmlformats.org/wordprocessingml/2006/main" xmlns:w14="http://schemas.microsoft.com/office/word/2010/wordml" xmlns:w15="http://schemas.microsoft.com/office/word/2012/wordml" xmlns:w16cid="http://schemas.microsoft.com/office/word/2016/wordml/cid" xmlns:w16se="http://schemas.microsoft.com/office/word/2015/wordml/symex" xmlns:wpg="http://schemas.microsoft.com/office/word/2010/wordprocessingGroup" xmlns:wpi="http://schemas.microsoft.com/office/word/2010/wordprocessingInk" xmlns:wne="http://schemas.microsoft.com/office/word/2006/wordml" xmlns:wps="http://schemas.microsoft.com/office/word/2010/wordprocessingShape" mc:Ignorable="w14 w15 w16se w16cid wp14">
   <w:footnote w:type="separator" w:id="-1">
     <w:p>
       <w:pPr>
@@ -657,7 +655,7 @@
 </file>
 
 <file path=word/header1.xml><?xml version="1.0" encoding="utf-8"?>
-<w:hdr xmlns:wpc="http://schemas.microsoft.com/office/word/2010/wordprocessingCanvas" xmlns:mc="http://schemas.openxmlformats.org/markup-compatibility/2006" xmlns:o="urn:schemas-microsoft-com:office:office" xmlns:r="http://schemas.openxmlformats.org/officeDocument/2006/relationships" xmlns:m="http://schemas.openxmlformats.org/officeDocument/2006/math" xmlns:v="urn:schemas-microsoft-com:vml" xmlns:wp14="http://schemas.microsoft.com/office/word/2010/wordprocessingDrawing" xmlns:wp="http://schemas.openxmlformats.org/drawingml/2006/wordprocessingDrawing" xmlns:w10="urn:schemas-microsoft-com:office:word" xmlns:w="http://schemas.openxmlformats.org/wordprocessingml/2006/main" xmlns:w14="http://schemas.microsoft.com/office/word/2010/wordml" xmlns:w15="http://schemas.microsoft.com/office/word/2012/wordml" xmlns:wpg="http://schemas.microsoft.com/office/word/2010/wordprocessingGroup" xmlns:wpi="http://schemas.microsoft.com/office/word/2010/wordprocessingInk" xmlns:wne="http://schemas.microsoft.com/office/word/2006/wordml" xmlns:wps="http://schemas.microsoft.com/office/word/2010/wordprocessingShape" mc:Ignorable="w14 w15 wp14">
+<w:hdr xmlns:wpc="http://schemas.microsoft.com/office/word/2010/wordprocessingCanvas" xmlns:cx="http://schemas.microsoft.com/office/drawing/2014/chartex" xmlns:cx1="http://schemas.microsoft.com/office/drawing/2015/9/8/chartex" xmlns:cx2="http://schemas.microsoft.com/office/drawing/2015/10/21/chartex" xmlns:cx3="http://schemas.microsoft.com/office/drawing/2016/5/9/chartex" xmlns:cx4="http://schemas.microsoft.com/office/drawing/2016/5/10/chartex" xmlns:cx5="http://schemas.microsoft.com/office/drawing/2016/5/11/chartex" xmlns:cx6="http://schemas.microsoft.com/office/drawing/2016/5/12/chartex" xmlns:cx7="http://schemas.microsoft.com/office/drawing/2016/5/13/chartex" xmlns:cx8="http://schemas.microsoft.com/office/drawing/2016/5/14/chartex" xmlns:mc="http://schemas.openxmlformats.org/markup-compatibility/2006" xmlns:aink="http://schemas.microsoft.com/office/drawing/2016/ink" xmlns:am3d="http://schemas.microsoft.com/office/drawing/2017/model3d" xmlns:o="urn:schemas-microsoft-com:office:office" xmlns:r="http://schemas.openxmlformats.org/officeDocument/2006/relationships" xmlns:m="http://schemas.openxmlformats.org/officeDocument/2006/math" xmlns:v="urn:schemas-microsoft-com:vml" xmlns:wp14="http://schemas.microsoft.com/office/word/2010/wordprocessingDrawing" xmlns:wp="http://schemas.openxmlformats.org/drawingml/2006/wordprocessingDrawing" xmlns:w10="urn:schemas-microsoft-com:office:word" xmlns:w="http://schemas.openxmlformats.org/wordprocessingml/2006/main" xmlns:w14="http://schemas.microsoft.com/office/word/2010/wordml" xmlns:w15="http://schemas.microsoft.com/office/word/2012/wordml" xmlns:w16cid="http://schemas.microsoft.com/office/word/2016/wordml/cid" xmlns:w16se="http://schemas.microsoft.com/office/word/2015/wordml/symex" xmlns:wpg="http://schemas.microsoft.com/office/word/2010/wordprocessingGroup" xmlns:wpi="http://schemas.microsoft.com/office/word/2010/wordprocessingInk" xmlns:wne="http://schemas.microsoft.com/office/word/2006/wordml" xmlns:wps="http://schemas.microsoft.com/office/word/2010/wordprocessingShape" mc:Ignorable="w14 w15 w16se w16cid wp14">
   <w:p>
     <w:pPr>
       <w:ind w:left="1416" w:firstLine="708"/>
@@ -800,23 +798,15 @@
       <w:t xml:space="preserve">Amanda Rezende dos Santos, </w:t>
     </w:r>
     <w:r>
-      <w:t xml:space="preserve">Edna Carvalho Andrade e </w:t>
-    </w:r>
-    <w:proofErr w:type="spellStart"/>
-    <w:r>
-      <w:t>Layla</w:t>
-    </w:r>
-    <w:proofErr w:type="spellEnd"/>
-    <w:r>
-      <w:t xml:space="preserve"> Joana Santos</w:t>
+      <w:t>Edna Carvalho Andrade e Layla Joana Santos</w:t>
     </w:r>
   </w:p>
 </w:hdr>
 </file>
 
 <file path=word/numbering.xml><?xml version="1.0" encoding="utf-8"?>
-<w:numbering xmlns:wpc="http://schemas.microsoft.com/office/word/2010/wordprocessingCanvas" xmlns:mc="http://schemas.openxmlformats.org/markup-compatibility/2006" xmlns:o="urn:schemas-microsoft-com:office:office" xmlns:r="http://schemas.openxmlformats.org/officeDocument/2006/relationships" xmlns:m="http://schemas.openxmlformats.org/officeDocument/2006/math" xmlns:v="urn:schemas-microsoft-com:vml" xmlns:wp14="http://schemas.microsoft.com/office/word/2010/wordprocessingDrawing" xmlns:wp="http://schemas.openxmlformats.org/drawingml/2006/wordprocessingDrawing" xmlns:w10="urn:schemas-microsoft-com:office:word" xmlns:w="http://schemas.openxmlformats.org/wordprocessingml/2006/main" xmlns:w14="http://schemas.microsoft.com/office/word/2010/wordml" xmlns:w15="http://schemas.microsoft.com/office/word/2012/wordml" xmlns:wpg="http://schemas.microsoft.com/office/word/2010/wordprocessingGroup" xmlns:wpi="http://schemas.microsoft.com/office/word/2010/wordprocessingInk" xmlns:wne="http://schemas.microsoft.com/office/word/2006/wordml" xmlns:wps="http://schemas.microsoft.com/office/word/2010/wordprocessingShape" mc:Ignorable="w14 w15 wp14">
-  <w:abstractNum w:abstractNumId="0">
+<w:numbering xmlns:wpc="http://schemas.microsoft.com/office/word/2010/wordprocessingCanvas" xmlns:cx="http://schemas.microsoft.com/office/drawing/2014/chartex" xmlns:cx1="http://schemas.microsoft.com/office/drawing/2015/9/8/chartex" xmlns:cx2="http://schemas.microsoft.com/office/drawing/2015/10/21/chartex" xmlns:cx3="http://schemas.microsoft.com/office/drawing/2016/5/9/chartex" xmlns:cx4="http://schemas.microsoft.com/office/drawing/2016/5/10/chartex" xmlns:cx5="http://schemas.microsoft.com/office/drawing/2016/5/11/chartex" xmlns:cx6="http://schemas.microsoft.com/office/drawing/2016/5/12/chartex" xmlns:cx7="http://schemas.microsoft.com/office/drawing/2016/5/13/chartex" xmlns:cx8="http://schemas.microsoft.com/office/drawing/2016/5/14/chartex" xmlns:mc="http://schemas.openxmlformats.org/markup-compatibility/2006" xmlns:aink="http://schemas.microsoft.com/office/drawing/2016/ink" xmlns:am3d="http://schemas.microsoft.com/office/drawing/2017/model3d" xmlns:o="urn:schemas-microsoft-com:office:office" xmlns:r="http://schemas.openxmlformats.org/officeDocument/2006/relationships" xmlns:m="http://schemas.openxmlformats.org/officeDocument/2006/math" xmlns:v="urn:schemas-microsoft-com:vml" xmlns:wp14="http://schemas.microsoft.com/office/word/2010/wordprocessingDrawing" xmlns:wp="http://schemas.openxmlformats.org/drawingml/2006/wordprocessingDrawing" xmlns:w10="urn:schemas-microsoft-com:office:word" xmlns:w="http://schemas.openxmlformats.org/wordprocessingml/2006/main" xmlns:w14="http://schemas.microsoft.com/office/word/2010/wordml" xmlns:w15="http://schemas.microsoft.com/office/word/2012/wordml" xmlns:w16cid="http://schemas.microsoft.com/office/word/2016/wordml/cid" xmlns:w16se="http://schemas.microsoft.com/office/word/2015/wordml/symex" xmlns:wpg="http://schemas.microsoft.com/office/word/2010/wordprocessingGroup" xmlns:wpi="http://schemas.microsoft.com/office/word/2010/wordprocessingInk" xmlns:wne="http://schemas.microsoft.com/office/word/2006/wordml" xmlns:wps="http://schemas.microsoft.com/office/word/2010/wordprocessingShape" mc:Ignorable="w14 w15 w16se w16cid wp14">
+  <w:abstractNum w:abstractNumId="0" w15:restartNumberingAfterBreak="0">
     <w:nsid w:val="0A046121"/>
     <w:multiLevelType w:val="hybridMultilevel"/>
     <w:tmpl w:val="EC2E3F2C"/>
@@ -902,7 +892,7 @@
       </w:pPr>
     </w:lvl>
   </w:abstractNum>
-  <w:abstractNum w:abstractNumId="1">
+  <w:abstractNum w:abstractNumId="1" w15:restartNumberingAfterBreak="0">
     <w:nsid w:val="19563E47"/>
     <w:multiLevelType w:val="hybridMultilevel"/>
     <w:tmpl w:val="08BC7780"/>
@@ -991,7 +981,7 @@
       </w:pPr>
     </w:lvl>
   </w:abstractNum>
-  <w:abstractNum w:abstractNumId="2">
+  <w:abstractNum w:abstractNumId="2" w15:restartNumberingAfterBreak="0">
     <w:nsid w:val="5F1E4F7E"/>
     <w:multiLevelType w:val="hybridMultilevel"/>
     <w:tmpl w:val="2864008A"/>
@@ -1077,7 +1067,7 @@
       </w:pPr>
     </w:lvl>
   </w:abstractNum>
-  <w:abstractNum w:abstractNumId="3">
+  <w:abstractNum w:abstractNumId="3" w15:restartNumberingAfterBreak="0">
     <w:nsid w:val="6F31043E"/>
     <w:multiLevelType w:val="hybridMultilevel"/>
     <w:tmpl w:val="73D89E12"/>
@@ -1166,7 +1156,7 @@
       </w:pPr>
     </w:lvl>
   </w:abstractNum>
-  <w:abstractNum w:abstractNumId="4">
+  <w:abstractNum w:abstractNumId="4" w15:restartNumberingAfterBreak="0">
     <w:nsid w:val="76560BCC"/>
     <w:multiLevelType w:val="hybridMultilevel"/>
     <w:tmpl w:val="D2C6A0C2"/>
@@ -1328,7 +1318,7 @@
 </file>
 
 <file path=word/styles.xml><?xml version="1.0" encoding="utf-8"?>
-<w:styles xmlns:mc="http://schemas.openxmlformats.org/markup-compatibility/2006" xmlns:r="http://schemas.openxmlformats.org/officeDocument/2006/relationships" xmlns:w="http://schemas.openxmlformats.org/wordprocessingml/2006/main" xmlns:w14="http://schemas.microsoft.com/office/word/2010/wordml" xmlns:w15="http://schemas.microsoft.com/office/word/2012/wordml" mc:Ignorable="w14 w15">
+<w:styles xmlns:mc="http://schemas.openxmlformats.org/markup-compatibility/2006" xmlns:r="http://schemas.openxmlformats.org/officeDocument/2006/relationships" xmlns:w="http://schemas.openxmlformats.org/wordprocessingml/2006/main" xmlns:w14="http://schemas.microsoft.com/office/word/2010/wordml" xmlns:w15="http://schemas.microsoft.com/office/word/2012/wordml" xmlns:w16cid="http://schemas.microsoft.com/office/word/2016/wordml/cid" xmlns:w16se="http://schemas.microsoft.com/office/word/2015/wordml/symex" mc:Ignorable="w14 w15 w16se w16cid">
   <w:docDefaults>
     <w:rPrDefault>
       <w:rPr>
@@ -1344,7 +1334,7 @@
       </w:pPr>
     </w:pPrDefault>
   </w:docDefaults>
-  <w:latentStyles w:defLockedState="0" w:defUIPriority="99" w:defSemiHidden="0" w:defUnhideWhenUsed="0" w:defQFormat="0" w:count="371">
+  <w:latentStyles w:defLockedState="0" w:defUIPriority="99" w:defSemiHidden="0" w:defUnhideWhenUsed="0" w:defQFormat="0" w:count="375">
     <w:lsdException w:name="Normal" w:uiPriority="0" w:qFormat="1"/>
     <w:lsdException w:name="heading 1" w:uiPriority="9" w:qFormat="1"/>
     <w:lsdException w:name="heading 2" w:semiHidden="1" w:uiPriority="9" w:unhideWhenUsed="1" w:qFormat="1"/>
@@ -1450,7 +1440,6 @@
     <w:lsdException w:name="HTML Sample" w:semiHidden="1" w:unhideWhenUsed="1"/>
     <w:lsdException w:name="HTML Typewriter" w:semiHidden="1" w:unhideWhenUsed="1"/>
     <w:lsdException w:name="HTML Variable" w:semiHidden="1" w:unhideWhenUsed="1"/>
-    <w:lsdException w:name="Normal Table" w:semiHidden="1" w:unhideWhenUsed="1"/>
     <w:lsdException w:name="annotation subject" w:semiHidden="1" w:unhideWhenUsed="1"/>
     <w:lsdException w:name="No List" w:semiHidden="1" w:unhideWhenUsed="1"/>
     <w:lsdException w:name="Outline List 1" w:semiHidden="1" w:unhideWhenUsed="1"/>
@@ -1494,10 +1483,8 @@
     <w:lsdException w:name="Table Elegant" w:semiHidden="1" w:unhideWhenUsed="1"/>
     <w:lsdException w:name="Table Professional" w:semiHidden="1" w:unhideWhenUsed="1"/>
     <w:lsdException w:name="Table Subtle 1" w:semiHidden="1" w:unhideWhenUsed="1"/>
-    <w:lsdException w:name="Table Subtle 2" w:semiHidden="1" w:unhideWhenUsed="1"/>
     <w:lsdException w:name="Table Web 1" w:semiHidden="1" w:unhideWhenUsed="1"/>
     <w:lsdException w:name="Table Web 2" w:semiHidden="1" w:unhideWhenUsed="1"/>
-    <w:lsdException w:name="Table Web 3" w:semiHidden="1" w:unhideWhenUsed="1"/>
     <w:lsdException w:name="Balloon Text" w:semiHidden="1" w:unhideWhenUsed="1"/>
     <w:lsdException w:name="Table Grid" w:uiPriority="39"/>
     <w:lsdException w:name="Table Theme" w:semiHidden="1" w:unhideWhenUsed="1"/>
@@ -1716,6 +1703,10 @@
     <w:lsdException w:name="List Table 5 Dark Accent 6" w:uiPriority="50"/>
     <w:lsdException w:name="List Table 6 Colorful Accent 6" w:uiPriority="51"/>
     <w:lsdException w:name="List Table 7 Colorful Accent 6" w:uiPriority="52"/>
+    <w:lsdException w:name="Mention" w:semiHidden="1" w:unhideWhenUsed="1"/>
+    <w:lsdException w:name="Smart Hyperlink" w:semiHidden="1" w:unhideWhenUsed="1"/>
+    <w:lsdException w:name="Hashtag" w:semiHidden="1" w:unhideWhenUsed="1"/>
+    <w:lsdException w:name="Unresolved Mention" w:semiHidden="1" w:unhideWhenUsed="1"/>
   </w:latentStyles>
   <w:style w:type="paragraph" w:default="1" w:styleId="Normal">
     <w:name w:val="Normal"/>
@@ -1801,7 +1792,6 @@
       <w:spacing w:after="0" w:line="240" w:lineRule="auto"/>
     </w:pPr>
     <w:tblPr>
-      <w:tblInd w:w="0" w:type="dxa"/>
       <w:tblBorders>
         <w:top w:val="single" w:sz="4" w:space="0" w:color="auto"/>
         <w:left w:val="single" w:sz="4" w:space="0" w:color="auto"/>
@@ -1810,12 +1800,6 @@
         <w:insideH w:val="single" w:sz="4" w:space="0" w:color="auto"/>
         <w:insideV w:val="single" w:sz="4" w:space="0" w:color="auto"/>
       </w:tblBorders>
-      <w:tblCellMar>
-        <w:top w:w="0" w:type="dxa"/>
-        <w:left w:w="108" w:type="dxa"/>
-        <w:bottom w:w="0" w:type="dxa"/>
-        <w:right w:w="108" w:type="dxa"/>
-      </w:tblCellMar>
     </w:tblPr>
   </w:style>
   <w:style w:type="paragraph" w:styleId="PargrafodaLista">

</xml_diff>

<commit_message>
Adição da Pasta Código
</commit_message>
<xml_diff>
--- a/04.Especificação de Use Case/07.Use case EMP006 - EDITAR PRODUTO/Especificação.docx
+++ b/04.Especificação de Use Case/07.Use case EMP006 - EDITAR PRODUTO/Especificação.docx
@@ -26,8 +26,6 @@
           <w:sz w:val="28"/>
         </w:rPr>
       </w:pPr>
-      <w:bookmarkStart w:id="0" w:name="_GoBack"/>
-      <w:bookmarkEnd w:id="0"/>
     </w:p>
     <w:tbl>
       <w:tblPr>
@@ -155,7 +153,16 @@
               <w:t xml:space="preserve">Ator (es) primário: </w:t>
             </w:r>
             <w:r>
-              <w:t>Usuário(Cliente)</w:t>
+              <w:rPr>
+                <w:b/>
+              </w:rPr>
+              <w:t xml:space="preserve"> </w:t>
+            </w:r>
+            <w:r>
+              <w:t>Administrador (Dono da empresa</w:t>
+            </w:r>
+            <w:r>
+              <w:t>)</w:t>
             </w:r>
           </w:p>
         </w:tc>
@@ -264,6 +271,8 @@
             <w:r>
               <w:t>.</w:t>
             </w:r>
+            <w:bookmarkStart w:id="0" w:name="_GoBack"/>
+            <w:bookmarkEnd w:id="0"/>
           </w:p>
         </w:tc>
       </w:tr>
@@ -1440,6 +1449,7 @@
     <w:lsdException w:name="HTML Sample" w:semiHidden="1" w:unhideWhenUsed="1"/>
     <w:lsdException w:name="HTML Typewriter" w:semiHidden="1" w:unhideWhenUsed="1"/>
     <w:lsdException w:name="HTML Variable" w:semiHidden="1" w:unhideWhenUsed="1"/>
+    <w:lsdException w:name="Normal Table" w:semiHidden="1" w:unhideWhenUsed="1"/>
     <w:lsdException w:name="annotation subject" w:semiHidden="1" w:unhideWhenUsed="1"/>
     <w:lsdException w:name="No List" w:semiHidden="1" w:unhideWhenUsed="1"/>
     <w:lsdException w:name="Outline List 1" w:semiHidden="1" w:unhideWhenUsed="1"/>
@@ -1483,8 +1493,10 @@
     <w:lsdException w:name="Table Elegant" w:semiHidden="1" w:unhideWhenUsed="1"/>
     <w:lsdException w:name="Table Professional" w:semiHidden="1" w:unhideWhenUsed="1"/>
     <w:lsdException w:name="Table Subtle 1" w:semiHidden="1" w:unhideWhenUsed="1"/>
+    <w:lsdException w:name="Table Subtle 2" w:semiHidden="1" w:unhideWhenUsed="1"/>
     <w:lsdException w:name="Table Web 1" w:semiHidden="1" w:unhideWhenUsed="1"/>
     <w:lsdException w:name="Table Web 2" w:semiHidden="1" w:unhideWhenUsed="1"/>
+    <w:lsdException w:name="Table Web 3" w:semiHidden="1" w:unhideWhenUsed="1"/>
     <w:lsdException w:name="Balloon Text" w:semiHidden="1" w:unhideWhenUsed="1"/>
     <w:lsdException w:name="Table Grid" w:uiPriority="39"/>
     <w:lsdException w:name="Table Theme" w:semiHidden="1" w:unhideWhenUsed="1"/>

</xml_diff>